<commit_message>
Signed off Project Plan
</commit_message>
<xml_diff>
--- a/ COMP2003 Project Plan.docx
+++ b/ COMP2003 Project Plan.docx
@@ -7789,13 +7789,7 @@
         <w:rPr>
           <w:rFonts w:ascii="Calibri" w:hAnsi="Calibri" w:cs="Calibri"/>
         </w:rPr>
-        <w:t>WhatsApp</w:t>
-      </w:r>
-      <w:r>
-        <w:rPr>
-          <w:rFonts w:ascii="Calibri" w:hAnsi="Calibri" w:cs="Calibri"/>
-        </w:rPr>
-        <w:t xml:space="preserve"> group Chat: Quick updates and coordination (formal).</w:t>
+        <w:t>WhatsApp group Chat: Quick updates and coordination (formal).</w:t>
       </w:r>
     </w:p>
     <w:p>

</xml_diff>

<commit_message>
Signed of Project Plan
</commit_message>
<xml_diff>
--- a/ COMP2003 Project Plan.docx
+++ b/ COMP2003 Project Plan.docx
@@ -9226,6 +9226,292 @@
         </w:rPr>
         <w:t>Appendix G – Final Prototype Screenshots and Testing Summary</w:t>
       </w:r>
+    </w:p>
+    <w:p>
+      <w:pPr>
+        <w:pStyle w:val="NormalWeb"/>
+        <w:spacing w:beforeAutospacing="0" w:after="280"/>
+        <w:rPr>
+          <w:rFonts w:ascii="Calibri" w:hAnsi="Calibri" w:cs="Calibri"/>
+          <w:color w:val="000000"/>
+          <w:sz w:val="22"/>
+          <w:szCs w:val="22"/>
+        </w:rPr>
+      </w:pPr>
+      <w:r>
+        <w:rPr>
+          <w:rFonts w:ascii="Calibri" w:hAnsi="Calibri" w:cs="Calibri"/>
+          <w:noProof/>
+          <w:color w:val="000000"/>
+          <w:sz w:val="22"/>
+          <w:szCs w:val="22"/>
+          <w14:ligatures w14:val="standardContextual"/>
+        </w:rPr>
+        <mc:AlternateContent>
+          <mc:Choice Requires="wpg">
+            <w:drawing>
+              <wp:anchor distT="0" distB="0" distL="114300" distR="114300" simplePos="0" relativeHeight="251659264" behindDoc="1" locked="0" layoutInCell="1" allowOverlap="1" wp14:anchorId="16DF0808" wp14:editId="113042F9">
+                <wp:simplePos x="0" y="0"/>
+                <wp:positionH relativeFrom="margin">
+                  <wp:posOffset>177281</wp:posOffset>
+                </wp:positionH>
+                <wp:positionV relativeFrom="margin">
+                  <wp:posOffset>8069826</wp:posOffset>
+                </wp:positionV>
+                <wp:extent cx="2743200" cy="1257300"/>
+                <wp:effectExtent l="0" t="0" r="0" b="19050"/>
+                <wp:wrapTight wrapText="bothSides">
+                  <wp:wrapPolygon edited="0">
+                    <wp:start x="450" y="0"/>
+                    <wp:lineTo x="450" y="20618"/>
+                    <wp:lineTo x="1200" y="21273"/>
+                    <wp:lineTo x="5850" y="21600"/>
+                    <wp:lineTo x="6750" y="21600"/>
+                    <wp:lineTo x="19200" y="21273"/>
+                    <wp:lineTo x="21450" y="20618"/>
+                    <wp:lineTo x="21150" y="0"/>
+                    <wp:lineTo x="450" y="0"/>
+                  </wp:wrapPolygon>
+                </wp:wrapTight>
+                <wp:docPr id="1847680018" name="Group 42"/>
+                <wp:cNvGraphicFramePr/>
+                <a:graphic xmlns:a="http://schemas.openxmlformats.org/drawingml/2006/main">
+                  <a:graphicData uri="http://schemas.microsoft.com/office/word/2010/wordprocessingGroup">
+                    <wpg:wgp>
+                      <wpg:cNvGrpSpPr/>
+                      <wpg:grpSpPr>
+                        <a:xfrm>
+                          <a:off x="0" y="0"/>
+                          <a:ext cx="2743200" cy="1257300"/>
+                          <a:chOff x="0" y="0"/>
+                          <a:chExt cx="2743200" cy="1257300"/>
+                        </a:xfrm>
+                      </wpg:grpSpPr>
+                      <wps:wsp>
+                        <wps:cNvPr id="783531560" name="Text Box 3"/>
+                        <wps:cNvSpPr txBox="1"/>
+                        <wps:spPr>
+                          <a:xfrm>
+                            <a:off x="0" y="0"/>
+                            <a:ext cx="2743200" cy="1257300"/>
+                          </a:xfrm>
+                          <a:prstGeom prst="rect">
+                            <a:avLst/>
+                          </a:prstGeom>
+                          <a:noFill/>
+                          <a:ln w="6350">
+                            <a:noFill/>
+                          </a:ln>
+                        </wps:spPr>
+                        <wps:txbx>
+                          <w:txbxContent>
+                            <w:p>
+                              <w:pPr>
+                                <w:rPr>
+                                  <w:rFonts w:ascii="Calibri" w:hAnsi="Calibri" w:cs="Calibri"/>
+                                  <w:color w:val="000000" w:themeColor="text1"/>
+                                  <w:sz w:val="24"/>
+                                  <w:szCs w:val="24"/>
+                                </w:rPr>
+                              </w:pPr>
+                              <w:r>
+                                <w:rPr>
+                                  <w:rFonts w:ascii="Calibri" w:hAnsi="Calibri" w:cs="Calibri"/>
+                                  <w:b/>
+                                  <w:bCs/>
+                                  <w:color w:val="0F4761" w:themeColor="accent1" w:themeShade="BF"/>
+                                  <w:sz w:val="24"/>
+                                  <w:szCs w:val="24"/>
+                                </w:rPr>
+                                <w:t>Date:</w:t>
+                              </w:r>
+                              <w:r>
+                                <w:rPr>
+                                  <w:rFonts w:ascii="Calibri" w:hAnsi="Calibri" w:cs="Calibri"/>
+                                  <w:b/>
+                                  <w:bCs/>
+                                  <w:color w:val="0F4761" w:themeColor="accent1" w:themeShade="BF"/>
+                                  <w:sz w:val="24"/>
+                                  <w:szCs w:val="24"/>
+                                </w:rPr>
+                                <w:t xml:space="preserve"> </w:t>
+                              </w:r>
+                              <w:r>
+                                <w:rPr>
+                                  <w:rFonts w:ascii="Calibri" w:hAnsi="Calibri" w:cs="Calibri"/>
+                                  <w:color w:val="000000" w:themeColor="text1"/>
+                                  <w:sz w:val="24"/>
+                                  <w:szCs w:val="24"/>
+                                </w:rPr>
+                                <w:t>8 January 2026</w:t>
+                              </w:r>
+                            </w:p>
+                            <w:p>
+                              <w:pPr>
+                                <w:rPr>
+                                  <w:rFonts w:ascii="Calibri" w:hAnsi="Calibri" w:cs="Calibri"/>
+                                  <w:b/>
+                                  <w:bCs/>
+                                  <w:color w:val="0F4761" w:themeColor="accent1" w:themeShade="BF"/>
+                                  <w:sz w:val="24"/>
+                                  <w:szCs w:val="24"/>
+                                </w:rPr>
+                              </w:pPr>
+                              <w:r>
+                                <w:rPr>
+                                  <w:rFonts w:ascii="Calibri" w:hAnsi="Calibri" w:cs="Calibri"/>
+                                  <w:b/>
+                                  <w:bCs/>
+                                  <w:color w:val="0F4761" w:themeColor="accent1" w:themeShade="BF"/>
+                                  <w:sz w:val="24"/>
+                                  <w:szCs w:val="24"/>
+                                </w:rPr>
+                                <w:t>Client Signature:</w:t>
+                              </w:r>
+                            </w:p>
+                          </w:txbxContent>
+                        </wps:txbx>
+                        <wps:bodyPr rot="0" spcFirstLastPara="0" vertOverflow="overflow" horzOverflow="overflow" vert="horz" wrap="square" lIns="91440" tIns="45720" rIns="91440" bIns="45720" numCol="1" spcCol="0" rtlCol="0" fromWordArt="0" anchor="t" anchorCtr="0" forceAA="0" compatLnSpc="1">
+                          <a:prstTxWarp prst="textNoShape">
+                            <a:avLst/>
+                          </a:prstTxWarp>
+                          <a:noAutofit/>
+                        </wps:bodyPr>
+                      </wps:wsp>
+                      <w14:contentPart bwMode="auto" r:id="rId5">
+                        <w14:nvContentPartPr>
+                          <w14:cNvPr id="405168378" name="Ink 41"/>
+                          <w14:cNvContentPartPr/>
+                        </w14:nvContentPartPr>
+                        <w14:xfrm>
+                          <a:off x="763905" y="102235"/>
+                          <a:ext cx="1875600" cy="1131640"/>
+                        </w14:xfrm>
+                      </w14:contentPart>
+                    </wpg:wgp>
+                  </a:graphicData>
+                </a:graphic>
+              </wp:anchor>
+            </w:drawing>
+          </mc:Choice>
+          <mc:Fallback>
+            <w:pict>
+              <v:group w14:anchorId="16DF0808" id="Group 42" o:spid="_x0000_s1028" style="position:absolute;margin-left:13.95pt;margin-top:635.4pt;width:3in;height:99pt;z-index:-251657216;mso-position-horizontal-relative:margin;mso-position-vertical-relative:margin" coordsize="27432,12573" o:gfxdata="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">
+                <v:shapetype id="_x0000_t202" coordsize="21600,21600" o:spt="202" path="m,l,21600r21600,l21600,xe">
+                  <v:stroke joinstyle="miter"/>
+                  <v:path gradientshapeok="t" o:connecttype="rect"/>
+                </v:shapetype>
+                <v:shape id="Text Box 3" o:spid="_x0000_s1029" type="#_x0000_t202" style="position:absolute;width:27432;height:12573;visibility:visible;mso-wrap-style:square;v-text-anchor:top" o:gfxdata="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" filled="f" stroked="f" strokeweight=".5pt">
+                  <v:textbox>
+                    <w:txbxContent>
+                      <w:p>
+                        <w:pPr>
+                          <w:rPr>
+                            <w:rFonts w:ascii="Calibri" w:hAnsi="Calibri" w:cs="Calibri"/>
+                            <w:color w:val="000000" w:themeColor="text1"/>
+                            <w:sz w:val="24"/>
+                            <w:szCs w:val="24"/>
+                          </w:rPr>
+                        </w:pPr>
+                        <w:r>
+                          <w:rPr>
+                            <w:rFonts w:ascii="Calibri" w:hAnsi="Calibri" w:cs="Calibri"/>
+                            <w:b/>
+                            <w:bCs/>
+                            <w:color w:val="0F4761" w:themeColor="accent1" w:themeShade="BF"/>
+                            <w:sz w:val="24"/>
+                            <w:szCs w:val="24"/>
+                          </w:rPr>
+                          <w:t>Date:</w:t>
+                        </w:r>
+                        <w:r>
+                          <w:rPr>
+                            <w:rFonts w:ascii="Calibri" w:hAnsi="Calibri" w:cs="Calibri"/>
+                            <w:b/>
+                            <w:bCs/>
+                            <w:color w:val="0F4761" w:themeColor="accent1" w:themeShade="BF"/>
+                            <w:sz w:val="24"/>
+                            <w:szCs w:val="24"/>
+                          </w:rPr>
+                          <w:t xml:space="preserve"> </w:t>
+                        </w:r>
+                        <w:r>
+                          <w:rPr>
+                            <w:rFonts w:ascii="Calibri" w:hAnsi="Calibri" w:cs="Calibri"/>
+                            <w:color w:val="000000" w:themeColor="text1"/>
+                            <w:sz w:val="24"/>
+                            <w:szCs w:val="24"/>
+                          </w:rPr>
+                          <w:t>8 January 2026</w:t>
+                        </w:r>
+                      </w:p>
+                      <w:p>
+                        <w:pPr>
+                          <w:rPr>
+                            <w:rFonts w:ascii="Calibri" w:hAnsi="Calibri" w:cs="Calibri"/>
+                            <w:b/>
+                            <w:bCs/>
+                            <w:color w:val="0F4761" w:themeColor="accent1" w:themeShade="BF"/>
+                            <w:sz w:val="24"/>
+                            <w:szCs w:val="24"/>
+                          </w:rPr>
+                        </w:pPr>
+                        <w:r>
+                          <w:rPr>
+                            <w:rFonts w:ascii="Calibri" w:hAnsi="Calibri" w:cs="Calibri"/>
+                            <w:b/>
+                            <w:bCs/>
+                            <w:color w:val="0F4761" w:themeColor="accent1" w:themeShade="BF"/>
+                            <w:sz w:val="24"/>
+                            <w:szCs w:val="24"/>
+                          </w:rPr>
+                          <w:t>Client Signature:</w:t>
+                        </w:r>
+                      </w:p>
+                    </w:txbxContent>
+                  </v:textbox>
+                </v:shape>
+                <v:shapetype id="_x0000_t75" coordsize="21600,21600" o:spt="75" o:preferrelative="t" path="m@4@5l@4@11@9@11@9@5xe" filled="f" stroked="f">
+                  <v:stroke joinstyle="miter"/>
+                  <v:formulas>
+                    <v:f eqn="if lineDrawn pixelLineWidth 0"/>
+                    <v:f eqn="sum @0 1 0"/>
+                    <v:f eqn="sum 0 0 @1"/>
+                    <v:f eqn="prod @2 1 2"/>
+                    <v:f eqn="prod @3 21600 pixelWidth"/>
+                    <v:f eqn="prod @3 21600 pixelHeight"/>
+                    <v:f eqn="sum @0 0 1"/>
+                    <v:f eqn="prod @6 1 2"/>
+                    <v:f eqn="prod @7 21600 pixelWidth"/>
+                    <v:f eqn="sum @8 21600 0"/>
+                    <v:f eqn="prod @7 21600 pixelHeight"/>
+                    <v:f eqn="sum @10 21600 0"/>
+                  </v:formulas>
+                  <v:path o:extrusionok="f" gradientshapeok="t" o:connecttype="rect"/>
+                  <o:lock v:ext="edit" aspectratio="t"/>
+                </v:shapetype>
+                <v:shape id="Ink 41" o:spid="_x0000_s1030" type="#_x0000_t75" style="position:absolute;left:7549;top:932;width:18932;height:11493;visibility:visible;mso-wrap-style:square" o:gfxdata="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">
+                  <v:imagedata r:id="rId6" o:title=""/>
+                </v:shape>
+                <w10:wrap type="tight" anchorx="margin" anchory="margin"/>
+              </v:group>
+            </w:pict>
+          </mc:Fallback>
+        </mc:AlternateContent>
+      </w:r>
+    </w:p>
+    <w:p>
+      <w:pPr>
+        <w:pStyle w:val="NormalWeb"/>
+        <w:spacing w:beforeAutospacing="0" w:after="280"/>
+        <w:jc w:val="right"/>
+        <w:rPr>
+          <w:rFonts w:ascii="Calibri" w:hAnsi="Calibri" w:cs="Calibri"/>
+          <w:color w:val="000000"/>
+          <w:sz w:val="22"/>
+          <w:szCs w:val="22"/>
+        </w:rPr>
+      </w:pPr>
     </w:p>
     <w:sectPr>
       <w:pgSz w:w="11906" w:h="16838"/>
@@ -17132,6 +17418,40 @@
 </w:styles>
 </file>
 
+<file path=word/ink/ink1.xml><?xml version="1.0" encoding="utf-8"?>
+<inkml:ink xmlns:inkml="http://www.w3.org/2003/InkML">
+  <inkml:definitions>
+    <inkml:context xml:id="ctx0">
+      <inkml:inkSource xml:id="inkSrc0">
+        <inkml:traceFormat>
+          <inkml:channel name="X" type="integer" min="-2.14748E9" max="2.14748E9" units="cm"/>
+          <inkml:channel name="Y" type="integer" min="-2.14748E9" max="2.14748E9" units="cm"/>
+          <inkml:channel name="F" type="integer" max="32767" units="dev"/>
+          <inkml:channel name="OA" type="integer" max="360" units="deg"/>
+          <inkml:channel name="OE" type="integer" max="90" units="deg"/>
+        </inkml:traceFormat>
+        <inkml:channelProperties>
+          <inkml:channelProperty channel="X" name="resolution" value="1000" units="1/cm"/>
+          <inkml:channelProperty channel="Y" name="resolution" value="1000" units="1/cm"/>
+          <inkml:channelProperty channel="F" name="resolution" value="0" units="1/dev"/>
+          <inkml:channelProperty channel="OA" name="resolution" value="1000" units="1/deg"/>
+          <inkml:channelProperty channel="OE" name="resolution" value="1000" units="1/deg"/>
+        </inkml:channelProperties>
+      </inkml:inkSource>
+      <inkml:timestamp xml:id="ts0" timeString="2026-01-08T21:13:11.254"/>
+    </inkml:context>
+    <inkml:brush xml:id="br0">
+      <inkml:brushProperty name="width" value="0.05" units="cm"/>
+      <inkml:brushProperty name="height" value="0.05" units="cm"/>
+    </inkml:brush>
+  </inkml:definitions>
+  <inkml:trace contextRef="#ctx0" brushRef="#br0">3006 332 4216 0 0,'0'0'25'0'0,"1"0"1"0"0,-1-1-1 0 0,0 1 0 0 0,0 0 0 0 0,0 0 1 0 0,0-1-1 0 0,0 1 0 0 0,0 0 1 0 0,0-1-1 0 0,0 1 0 0 0,0 0 1 0 0,0-1-1 0 0,0 1 0 0 0,0 0 1 0 0,0-1-1 0 0,0 1 0 0 0,0 0 1 0 0,0-1-1 0 0,0 1 0 0 0,-1 0 1 0 0,1 0-1 0 0,0-1 0 0 0,0 1 1 0 0,0 0-1 0 0,0-1 0 0 0,-1 1 1 0 0,1 0-1 0 0,0 0 0 0 0,0 0 1 0 0,0-1-1 0 0,-1 1 0 0 0,1 0 0 0 0,0 0 1 0 0,-1 0-1 0 0,1-1 0 0 0,0 1 1 0 0,0 0-1 0 0,-1 0 0 0 0,-13 9 635 0 0,9-5-754 0 0,-42 31 224 0 0,2 2 0 0 0,1 2 0 0 0,-49 58 0 0 0,-8 33 31 0 0,-137 160 133 0 0,104-137-170 0 0,48-52-72 0 0,-233 209 188 0 0,232-230-208 0 0,-70 56 104 0 0,125-111-96 0 0,-2-2 0 0 0,0-1 0 0 0,-40 18 0 0 0,-10 2 60 0 0,-36 17 162 0 0,97-50-225 0 0,0 0 1 0 0,0-2-1 0 0,-36 7 1 0 0,48-13 3 0 0,1 0 1 0 0,-1 0 0 0 0,0-1 0 0 0,1-1-1 0 0,-1 0 1 0 0,1 0 0 0 0,-1-1-1 0 0,1-1 1 0 0,-1 1 0 0 0,-16-8-1 0 0,9 1-264 0 0,1 1-1 0 0,0-2 1 0 0,1 0 0 0 0,-26-22-1 0 0</inkml:trace>
+  <inkml:trace contextRef="#ctx0" brushRef="#br0" timeOffset="294.39">1143 1177 2504 0 0,'67'-45'-20'0'0,"-47"30"15"0"0,0 1 1 0 0,1 1-1 0 0,32-14 0 0 0,-31 18-15 0 0,0 1 1 0 0,0 1-1 0 0,1 1 0 0 0,0 1 0 0 0,0 1 0 0 0,1 1 0 0 0,-1 1 0 0 0,1 1 0 0 0,45 4 1 0 0,-68-2 17 0 0,0-1 0 0 0,0 0 1 0 0,1 0-1 0 0,-1 0 0 0 0,0 1 1 0 0,0-1-1 0 0,0 1 0 0 0,0-1 1 0 0,0 1-1 0 0,0-1 0 0 0,0 1 1 0 0,0-1-1 0 0,0 1 0 0 0,0 0 1 0 0,0 0-1 0 0,0-1 0 0 0,0 1 1 0 0,-1 0-1 0 0,1 0 0 0 0,0 0 1 0 0,0 0-1 0 0,-1 0 1 0 0,1 0-1 0 0,-1 0 0 0 0,1 0 1 0 0,-1 0-1 0 0,1 0 0 0 0,-1 1 1 0 0,0-1-1 0 0,0 0 0 0 0,1 0 1 0 0,-1 0-1 0 0,0 0 0 0 0,0 1 1 0 0,0-1-1 0 0,0 0 0 0 0,0 0 1 0 0,-1 0-1 0 0,1 0 0 0 0,0 1 1 0 0,-1-1-1 0 0,1 0 0 0 0,0 0 1 0 0,-1 0-1 0 0,0 1 0 0 0,-3 9-8 0 0,-1-1 1 0 0,0 0-1 0 0,-12 17 0 0 0,10-17 15 0 0,-12 21-18 0 0,-2-1-1 0 0,-1-1 1 0 0,-1-1 0 0 0,-51 48-1 0 0,38-45 10 0 0,2 2 0 0 0,1 1 0 0 0,-45 60 0 0 0,-106 142 3 0 0,120-166 22 0 0,-71 103 1 0 0,-97 139 287 0 0,113-162 120 0 0,-129 214-1 0 0,187-269-805 0 0,56-87-1703 0 0</inkml:trace>
+  <inkml:trace contextRef="#ctx0" brushRef="#br0" timeOffset="3090.06">3834 0 1296 0 0,'0'0'217'0'0,"-14"9"-127"0"0,-43 39-18 0 0,2 3 0 0 0,-65 78 0 0 0,83-90-56 0 0,-2-3 0 0 0,-82 60 0 0 0,66-54-16 0 0,-13 11 22 0 0,-112 114 1 0 0,172-158-20 0 0,-31 34 5 0 0,-1-2-1 0 0,-68 53 0 0 0,48-50 23 0 0,2 3-1 0 0,-76 80 0 0 0,-201 185 329 0 0,188-184-181 0 0,38-18 116 0 0,78-76-178 0 0,19-22-3 0 0,7-7-70 0 0,0-1 1 0 0,0 1-1 0 0,1 0 0 0 0,0 1 0 0 0,0-1 1 0 0,-4 7-1 0 0,8-12-37 0 0,0 0-1 0 0,0 0 1 0 0,0 0-1 0 0,0-1 1 0 0,0 1 0 0 0,1 0-1 0 0,-1 0 1 0 0,0 0-1 0 0,0 0 1 0 0,0 0 0 0 0,0 0-1 0 0,0 0 1 0 0,0-1-1 0 0,0 1 1 0 0,1 0 0 0 0,-1 0-1 0 0,0 0 1 0 0,0 0-1 0 0,0 0 1 0 0,0 0 0 0 0,0 0-1 0 0,1 0 1 0 0,-1 0-1 0 0,0 0 1 0 0,0 0 0 0 0,0 0-1 0 0,0 0 1 0 0,0 0 0 0 0,1 0-1 0 0,-1 0 1 0 0,0 0-1 0 0,0 0 1 0 0,0 0 0 0 0,0 0-1 0 0,0 0 1 0 0,1 0-1 0 0,-1 0 1 0 0,0 0 0 0 0,0 0-1 0 0,0 1 1 0 0,0-1-1 0 0,0 0 1 0 0,0 0 0 0 0,1 0-1 0 0,-1 0 1 0 0,0 0-1 0 0,0 0 1 0 0,0 0 0 0 0,0 1-1 0 0,0-1 1 0 0,0 0 0 0 0,0 0-1 0 0,0 0 1 0 0,0 0-1 0 0,0 0 1 0 0,0 0 0 0 0,1 1-1 0 0,-1-1 1 0 0,0 0-1 0 0,0 0 1 0 0,0 0 0 0 0,0 0-1 0 0,0 1 1 0 0,0-1-1 0 0,0 0 1 0 0,0 0 0 0 0,0 0-1 0 0,-1 0 1 0 0,13-6 277 0 0,31-30-151 0 0,-27 23-36 0 0,-1 0 1 0 0,0-1 0 0 0,16-20-1 0 0,25-42 30 0 0,-35 45-74 0 0,3 0 0 0 0,40-42 1 0 0,12 6-23 0 0,-45 42-13 0 0,-2-1 0 0 0,26-30 0 0 0,83-107 59 0 0,151-175 37 0 0,-285 334-105 0 0,-1 0 0 0 0,0 0 0 0 0,0 0 0 0 0,4-9 1 0 0,-7 12-8 0 0,1 1 1 0 0,-1 0 0 0 0,0 0-1 0 0,0-1 1 0 0,0 1 0 0 0,0 0 0 0 0,0 0-1 0 0,0-1 1 0 0,0 1 0 0 0,0 0 0 0 0,1-1-1 0 0,-1 1 1 0 0,0 0 0 0 0,0 0-1 0 0,0-1 1 0 0,0 1 0 0 0,0 0 0 0 0,0 0-1 0 0,-1-1 1 0 0,1 1 0 0 0,0 0 0 0 0,0-1-1 0 0,0 1 1 0 0,0 0 0 0 0,0 0-1 0 0,0-1 1 0 0,0 1 0 0 0,-1 0 0 0 0,1 0-1 0 0,0-1 1 0 0,0 1 0 0 0,0 0 0 0 0,0 0-1 0 0,-1-1 1 0 0,0 1 0 0 0,0 0 0 0 0,-1 0 0 0 0,1 0 0 0 0,0 1 0 0 0,0-1 0 0 0,-1 0 0 0 0,1 0 0 0 0,0 1 0 0 0,0-1 0 0 0,0 0 0 0 0,-1 1 0 0 0,1-1 0 0 0,-2 2 0 0 0,-53 29 33 0 0,0 3 0 0 0,-62 49 1 0 0,77-53-21 0 0,27-20-10 0 0,-153 116 50 0 0,132-96-39 0 0,2 0 0 0 0,-47 56 1 0 0,-94 148 40 0 0,27-34 3 0 0,121-166-56 0 0,-33 40 44 0 0,-49 84 0 0 0,104-152-43 0 0,1 0 0 0 0,1-1 0 0 0,-1 2 0 0 0,1-1 1 0 0,-2 9-1 0 0,3-14-3 0 0,1 0 1 0 0,0 0-1 0 0,0 0 1 0 0,-1-1-1 0 0,1 1 1 0 0,0 0-1 0 0,0 0 1 0 0,0 0-1 0 0,0 0 0 0 0,0-1 1 0 0,0 1-1 0 0,0 0 1 0 0,1 0-1 0 0,-1 0 1 0 0,0 0-1 0 0,0 0 1 0 0,1-1-1 0 0,-1 1 1 0 0,0 0-1 0 0,1 0 1 0 0,-1-1-1 0 0,1 1 0 0 0,-1 0 1 0 0,1-1-1 0 0,-1 1 1 0 0,1 0-1 0 0,-1-1 1 0 0,1 1-1 0 0,0-1 1 0 0,-1 1-1 0 0,1-1 1 0 0,0 1-1 0 0,0-1 1 0 0,-1 1-1 0 0,1-1 0 0 0,0 0 1 0 0,0 1-1 0 0,0-1 1 0 0,-1 0-1 0 0,1 0 1 0 0,0 0-1 0 0,0 1 1 0 0,0-1-1 0 0,0 0 1 0 0,-1 0-1 0 0,1 0 1 0 0,0-1-1 0 0,0 1 1 0 0,0 0-1 0 0,0 0 0 0 0,-1 0 1 0 0,1 0-1 0 0,1-1 1 0 0,38-9 11 0 0,-1-1-1 0 0,0-3 1 0 0,-1-1 0 0 0,39-20-1 0 0,-36 16-2 0 0,14-9-2 0 0,-1-1 1 0 0,66-49-1 0 0,87-88-10 0 0,-77 44-660 0 0,34-29-256 0 0,-83 78-666 0 0,-113 96 872 0 0,30-21 712 0 0,-153 164-14 0 0,110-113 81 0 0,-48 74 0 0 0,66-89-6 0 0,17-24-11 0 0,0 1 0 0 0,0-1 0 0 0,1 2 0 0 0,1-1 1 0 0,1 1-1 0 0,-8 21 0 0 0,15-36-45 0 0,0 0 0 0 0,-1 0 0 0 0,1 0 1 0 0,0 0-1 0 0,0 0 0 0 0,0 0 0 0 0,0 0 0 0 0,0 0 1 0 0,0 0-1 0 0,0 0 0 0 0,0 0 0 0 0,0 0 0 0 0,0 0 0 0 0,1 0 1 0 0,-1 0-1 0 0,0 0 0 0 0,1 0 0 0 0,-1 0 0 0 0,0 0 0 0 0,1-1 1 0 0,0 1-1 0 0,-1 0 0 0 0,1 0 0 0 0,-1 0 0 0 0,1-1 1 0 0,0 1-1 0 0,-1 0 0 0 0,1-1 0 0 0,0 1 0 0 0,0 0 0 0 0,0-1 1 0 0,0 1-1 0 0,-1-1 0 0 0,1 1 0 0 0,0-1 0 0 0,0 0 1 0 0,0 1-1 0 0,0-1 0 0 0,0 0 0 0 0,0 0 0 0 0,0 0 0 0 0,0 0 1 0 0,0 1-1 0 0,0-1 0 0 0,2-1 0 0 0,5 1 27 0 0,0 0-1 0 0,-1-1 1 0 0,1 0-1 0 0,13-3 1 0 0,-2-3 1 0 0,0 0 0 0 0,-1-1 0 0 0,0-1 0 0 0,22-14 1 0 0,-13 8-40 0 0,110-76 124 0 0,-52 32-37 0 0,-32 25-46 0 0,0-3 0 0 0,-3-1 0 0 0,75-75 0 0 0,-87 74-20 0 0,-22 24-6 0 0,-1 0 0 0 0,-1-1 0 0 0,-1 0 0 0 0,0-1-1 0 0,-1-1 1 0 0,12-22 0 0 0,-21 26-9 0 0,-3 8-3 0 0,0 5-10 0 0,-5 3 0 0 0,0 0 0 0 0,0 0 1 0 0,1 0-1 0 0,-1 0 0 0 0,1 1 0 0 0,0 0 1 0 0,-1 0-1 0 0,-4 5 0 0 0,2-3 7 0 0,-30 25-54 0 0,1 2 0 0 0,-45 52 1 0 0,66-68 39 0 0,-65 63-52 0 0,53-55 60 0 0,1 2-1 0 0,1 0 0 0 0,2 2 1 0 0,-38 56-1 0 0,54-73 12 0 0,-11 25-4 0 0,17-35 5 0 0,0 1-1 0 0,1 0 1 0 0,-1-1 0 0 0,1 1 0 0 0,-1 0 0 0 0,1 0 0 0 0,0-1 0 0 0,0 1-1 0 0,0 0 1 0 0,0 0 0 0 0,0-1 0 0 0,0 1 0 0 0,0 0 0 0 0,1 0-1 0 0,-1 0 1 0 0,0-1 0 0 0,1 1 0 0 0,1 2 0 0 0,-1-3 0 0 0,0-1 0 0 0,0 1 0 0 0,1-1 0 0 0,-1 1 0 0 0,0-1 0 0 0,1 0 0 0 0,-1 0 0 0 0,0 1 0 0 0,0-1 0 0 0,1 0 0 0 0,-1 0 0 0 0,0 0 0 0 0,1 0 0 0 0,1-1 0 0 0,3 1 0 0 0,11-1 0 0 0,0-1 0 0 0,0 0 0 0 0,0-1 0 0 0,-1-1 0 0 0,1 0 0 0 0,-1-1 0 0 0,0-1 0 0 0,21-10 0 0 0,13-11 0 0 0,54-39 0 0 0,-26 15 0 0 0,97-48 0 0 0,-148 78 0 0 0,0 0 0 0 0,-1-2 0 0 0,32-36 0 0 0,-32 31 0 0 0,1 1 0 0 0,40-29 0 0 0,-54 51 0 0 0,-9 11 0 0 0,-10 15 0 0 0,-8 2-1 0 0,0 0-1 0 0,-2 0 1 0 0,-1-2 0 0 0,-1 0-1 0 0,-25 23 1 0 0,-57 67-15 0 0,38-38 8 0 0,-10 10 8 0 0,64-71 0 0 0,-1 0 0 0 0,2 0 0 0 0,-1 0 0 0 0,2 1 0 0 0,-8 20 0 0 0,13-32 0 0 0,1 0 1 0 0,-1 0-1 0 0,1-1 1 0 0,-1 1-1 0 0,1 0 1 0 0,0 0-1 0 0,0 0 1 0 0,-1 0-1 0 0,1 0 1 0 0,0 0-1 0 0,0 0 1 0 0,0-1-1 0 0,0 1 1 0 0,0 0-1 0 0,0 0 1 0 0,0 0-1 0 0,0 0 1 0 0,0 0-1 0 0,1 0 1 0 0,-1 0-1 0 0,0 0 1 0 0,0-1-1 0 0,1 1 1 0 0,-1 0-1 0 0,1 0 1 0 0,-1 0-1 0 0,1 0 1 0 0,-1-1-1 0 0,1 1 1 0 0,-1 0-1 0 0,1-1 1 0 0,0 1-1 0 0,-1 0 1 0 0,1-1-1 0 0,0 1 1 0 0,0-1-1 0 0,-1 1 1 0 0,1-1-1 0 0,0 1 1 0 0,0-1-1 0 0,0 0 1 0 0,0 1-1 0 0,0-1 1 0 0,-1 0-1 0 0,1 0 1 0 0,0 0-1 0 0,0 0 1 0 0,0 0-1 0 0,0 1 1 0 0,0-2-1 0 0,0 1 1 0 0,0 0-1 0 0,0 0 1 0 0,1 0-1 0 0,6-1 7 0 0,1-1-1 0 0,-1 0 0 0 0,1 0 0 0 0,12-5 1 0 0,9-5 7 0 0,-1-2 1 0 0,0-1-1 0 0,34-23 0 0 0,77-65 38 0 0,13-8-7 0 0,-116 88-40 0 0,-2-2-1 0 0,-1-1 1 0 0,-1-2-1 0 0,-1-2 0 0 0,41-47 1 0 0,-61 63-7 0 0,1 1 0 0 0,1 0 0 0 0,18-13 0 0 0,-17 14-2 0 0,-9 7-83 0 0,-7 3-120 0 0,-12 8 105 0 0,-18 17-76 0 0,-35 33 0 0 0,-12 10-73 0 0,-49 15-51 0 0,84-56 134 0 0,-66 50-1 0 0,97-65 138 0 0,0 1 0 0 0,0 0-1 0 0,2 1 1 0 0,-1 0 0 0 0,1 1-1 0 0,1 0 1 0 0,0 0 0 0 0,1 1 0 0 0,-8 19-1 0 0,13-27 10 0 0,-8 22-44 0 0,11-26 59 0 0,-1-1 1 0 0,1 1-1 0 0,0-1 1 0 0,-1 1 0 0 0,1-1-1 0 0,0 1 1 0 0,0-1 0 0 0,0 1-1 0 0,0-1 1 0 0,0 1-1 0 0,0 0 1 0 0,1-1 0 0 0,-1 1-1 0 0,0-1 1 0 0,1 2 0 0 0,0-2 4 0 0,0 0 0 0 0,0 0 1 0 0,0 0-1 0 0,0 0 1 0 0,0-1-1 0 0,0 1 0 0 0,0 0 1 0 0,1 0-1 0 0,-1-1 1 0 0,0 1-1 0 0,0-1 1 0 0,0 1-1 0 0,1-1 0 0 0,-1 0 1 0 0,0 1-1 0 0,0-1 1 0 0,2 0-1 0 0,24 2 2 0 0,-26-2-1 0 0,25-2-7 0 0,-1 0 0 0 0,1-1 0 0 0,-1-2 1 0 0,0 0-1 0 0,46-18 0 0 0,120-61 2 0 0,-102 42 6 0 0,116-51-108 0 0,-198 90-432 0 0</inkml:trace>
+  <inkml:trace contextRef="#ctx0" brushRef="#br0" timeOffset="3920.16">4058 1326 600 0 0,'-3'8'-6'0'0,"1"-1"1"0"0,0 1-1 0 0,0-1 0 0 0,1 1 1 0 0,-1 0-1 0 0,1 11 0 0 0,1-17 5 0 0,1 0 0 0 0,-1 1 0 0 0,0-1 0 0 0,1 0-1 0 0,0 1 1 0 0,0-1 0 0 0,-1 0 0 0 0,1 0 0 0 0,1 0-1 0 0,-1 0 1 0 0,0 0 0 0 0,0 0 0 0 0,1 0 0 0 0,-1 0-1 0 0,1 0 1 0 0,0-1 0 0 0,-1 1 0 0 0,1 0 0 0 0,0-1-1 0 0,0 0 1 0 0,0 1 0 0 0,0-1 0 0 0,0 0 0 0 0,0 0 0 0 0,5 1-1 0 0,1 1 0 0 0,1 0-1 0 0,0-1 1 0 0,0 0-1 0 0,0-1 1 0 0,0 0 0 0 0,14 0-1 0 0,2-1-5 0 0,29-5 0 0 0,83-24-2 0 0,-37 6 27 0 0,-30 16 482 0 0,-47 6-413 0 0,3-3 152 0 0,-20 3-139 0 0,-1 0 1 0 0,0 0-1 0 0,1 1 1 0 0,-1 0-1 0 0,11 0 1 0 0,145 23 1313 0 0,-118-13-1051 0 0,0 3 1 0 0,58 25 0 0 0,-54-20-156 0 0,-32-12-96 0 0,0 0 0 0 0,-1 1 1 0 0,0 0-1 0 0,0 1 0 0 0,26 20 1 0 0,-35-23-58 0 0,1 1-1 0 0,-1-1 1 0 0,0 1 0 0 0,0 0-1 0 0,0 0 1 0 0,-1 1 0 0 0,0 0-1 0 0,0 0 1 0 0,-1 0-1 0 0,0 0 1 0 0,0 0 0 0 0,0 0-1 0 0,-1 1 1 0 0,2 12 0 0 0,-3-11 5 0 0,1 0 0 0 0,-1 1 0 0 0,-1-1 1 0 0,-1 17-1 0 0,0-21-43 0 0,0-1 1 0 0,0 0 0 0 0,0 0-1 0 0,0 0 1 0 0,-1 0-1 0 0,0 0 1 0 0,0-1-1 0 0,0 1 1 0 0,0 0 0 0 0,0-1-1 0 0,-1 0 1 0 0,0 1-1 0 0,-3 3 1 0 0,0-1-3 0 0,0 0 0 0 0,0 0 1 0 0,0-1-1 0 0,-1 1 0 0 0,1-1 0 0 0,-1-1 1 0 0,-1 1-1 0 0,1-1 0 0 0,0-1 0 0 0,-1 1 1 0 0,0-1-1 0 0,-13 3 0 0 0,-73 10 74 0 0,-122 6 0 0 0,163-18-63 0 0,-342 3 44 0 0,245-8-12 0 0,-236-7 58 0 0,100 1-38 0 0,158 5-47 0 0,-406 3 113 0 0,383 6-102 0 0,-229 41 1 0 0,-156 88-34 0 0,12 38-8 0 0,258-69-25 0 0,199-73 6 0 0,-116 74 0 0 0,150-83 10 0 0,-286 184-103 0 0,137-84 62 0 0,151-99 20 0 0,1 2 0 0 0,2 0 0 0 0,-40 49 0 0 0,63-69 27 0 0,1-1-1 0 0,0 1 0 0 0,1 0 1 0 0,-1 0-1 0 0,1 0 0 0 0,0 1 0 0 0,0-1 1 0 0,1 1-1 0 0,-3 11 0 0 0,5-15 3 0 0,0 0-1 0 0,0-1 0 0 0,0 1 0 0 0,0 0 1 0 0,0 0-1 0 0,0-1 0 0 0,1 1 1 0 0,0 0-1 0 0,-1-1 0 0 0,1 1 0 0 0,0-1 1 0 0,0 1-1 0 0,0-1 0 0 0,0 1 0 0 0,1-1 1 0 0,-1 0-1 0 0,1 1 0 0 0,0-1 1 0 0,-1 0-1 0 0,1 0 0 0 0,0 0 0 0 0,0-1 1 0 0,0 1-1 0 0,0 0 0 0 0,1-1 1 0 0,-1 1-1 0 0,3 1 0 0 0,3 1 1 0 0,0-1 1 0 0,0 0-1 0 0,0 0 0 0 0,1-1 0 0 0,-1 0 1 0 0,1 0-1 0 0,-1-1 0 0 0,1 0 1 0 0,16-1-1 0 0,9-1 0 0 0,38-8 0 0 0,-51 7 1 0 0,99-18 128 0 0,127-38-1 0 0,113-52-299 0 0,-171 50-654 0 0,-173 55-3759 0 0</inkml:trace>
+</inkml:ink>
+</file>
+
 <file path=word/theme/theme1.xml><?xml version="1.0" encoding="utf-8"?>
 <a:theme xmlns:a="http://schemas.openxmlformats.org/drawingml/2006/main" name="Office Theme">
   <a:themeElements>

</xml_diff>